<commit_message>
Backup branch before dividing into different branches and rebasing one branch from master
</commit_message>
<xml_diff>
--- a/REVIEW GRUPPO ING SOFT.docx
+++ b/REVIEW GRUPPO ING SOFT.docx
@@ -5,131 +5,736 @@
     <w:p>
       <w:pPr>
         <w:jc w:val="center"/>
+        <w:rPr>
+          <w:b/>
+          <w:bCs/>
+          <w:sz w:val="26"/>
+          <w:szCs w:val="26"/>
+        </w:rPr>
       </w:pPr>
       <w:r>
-        <w:t>REVIEW GRUPPO ING SOFT</w:t>
+        <w:rPr>
+          <w:b/>
+          <w:bCs/>
+          <w:sz w:val="26"/>
+          <w:szCs w:val="26"/>
+        </w:rPr>
+        <w:t xml:space="preserve">PEER </w:t>
+      </w:r>
+      <w:r>
+        <w:rPr>
+          <w:b/>
+          <w:bCs/>
+          <w:sz w:val="26"/>
+          <w:szCs w:val="26"/>
+        </w:rPr>
+        <w:t xml:space="preserve">REVIEW </w:t>
+      </w:r>
+      <w:r>
+        <w:rPr>
+          <w:b/>
+          <w:bCs/>
+          <w:sz w:val="26"/>
+          <w:szCs w:val="26"/>
+        </w:rPr>
+        <w:t xml:space="preserve">UML </w:t>
+      </w:r>
+      <w:r>
+        <w:rPr>
+          <w:b/>
+          <w:bCs/>
+          <w:sz w:val="26"/>
+          <w:szCs w:val="26"/>
+        </w:rPr>
+        <w:t xml:space="preserve">GRUPPO </w:t>
+      </w:r>
+      <w:r>
+        <w:rPr>
+          <w:b/>
+          <w:bCs/>
+          <w:sz w:val="26"/>
+          <w:szCs w:val="26"/>
+        </w:rPr>
+        <w:t>GC</w:t>
+      </w:r>
+      <w:r>
+        <w:rPr>
+          <w:b/>
+          <w:bCs/>
+          <w:sz w:val="26"/>
+          <w:szCs w:val="26"/>
+        </w:rPr>
+        <w:t xml:space="preserve">-45 PROGETTO </w:t>
+      </w:r>
+      <w:r>
+        <w:rPr>
+          <w:b/>
+          <w:bCs/>
+          <w:sz w:val="26"/>
+          <w:szCs w:val="26"/>
+        </w:rPr>
+        <w:t>ING</w:t>
+      </w:r>
+      <w:r>
+        <w:rPr>
+          <w:b/>
+          <w:bCs/>
+          <w:sz w:val="26"/>
+          <w:szCs w:val="26"/>
+        </w:rPr>
+        <w:t>EGNERIA DEL</w:t>
+      </w:r>
+      <w:r>
+        <w:rPr>
+          <w:b/>
+          <w:bCs/>
+          <w:sz w:val="26"/>
+          <w:szCs w:val="26"/>
+        </w:rPr>
+        <w:t xml:space="preserve"> SOFT</w:t>
+      </w:r>
+      <w:r>
+        <w:rPr>
+          <w:b/>
+          <w:bCs/>
+          <w:sz w:val="26"/>
+          <w:szCs w:val="26"/>
+        </w:rPr>
+        <w:t>WARE</w:t>
       </w:r>
     </w:p>
     <w:p>
       <w:r>
-        <w:t xml:space="preserve">Game component sarebbe meglio implementato se fosse usato come interfaccia, al </w:t>
-      </w:r>
-      <w:r>
-        <w:t>d</w:t>
-      </w:r>
-      <w:r>
-        <w:t>i l</w:t>
-      </w:r>
-      <w:r>
-        <w:t>à</w:t>
-      </w:r>
-      <w:r>
-        <w:t xml:space="preserve"> di questo comunque va contro le regole del gioco il fatto che si possano inserire studenti nella Bag o rimuovere dalle classi Island e LaunchRoom. Potrebbe essere uno spunto per future modifiche alle regole del gioco, ma vanno gestite bene in case non si possano usare.</w:t>
-      </w:r>
-      <w:r>
-        <w:t xml:space="preserve"> </w:t>
+        <w:t xml:space="preserve">Per </w:t>
+      </w:r>
+      <w:r>
+        <w:t>revisionare l’U</w:t>
+      </w:r>
+      <w:r>
+        <w:t xml:space="preserve">ML del gruppo a noi assegnato abbiamo cercato di </w:t>
+      </w:r>
+      <w:r>
+        <w:t>essere il più esterni possibili ma allo stesso tempo critici facendo dei paragoni anche con il nostro modello</w:t>
+      </w:r>
+      <w:r>
+        <w:t>,</w:t>
+      </w:r>
+      <w:r>
+        <w:t xml:space="preserve"> per esempio stiamo valutando l’adozione di </w:t>
+      </w:r>
+      <w:r>
+        <w:t>alcuni</w:t>
+      </w:r>
+      <w:r>
+        <w:t xml:space="preserve"> pattern</w:t>
+      </w:r>
+      <w:r>
+        <w:t xml:space="preserve"> che </w:t>
+      </w:r>
+      <w:proofErr w:type="spellStart"/>
+      <w:r>
+        <w:t>che</w:t>
+      </w:r>
+      <w:proofErr w:type="spellEnd"/>
+      <w:r>
+        <w:t xml:space="preserve"> sembrano una buona soluzione</w:t>
+      </w:r>
+      <w:r>
+        <w:t xml:space="preserve"> nel modello del gruppo GC-45.</w:t>
+      </w:r>
+      <w:r>
+        <w:t xml:space="preserve"> Un pattern di cui stiamo valutando l’uso è il decorator per la classe che svolge il compito di controller.</w:t>
       </w:r>
     </w:p>
     <w:p>
       <w:r>
-        <w:t xml:space="preserve"> La classe Game implementata attraverso un Decorator Patter può essere un buon approccio alla gestione dell’expert </w:t>
-      </w:r>
-      <w:r>
-        <w:t>mode; tuttavia,</w:t>
-      </w:r>
-      <w:r>
-        <w:t xml:space="preserve"> implementare sia una classe Game che una classe Controller può essere ridondante, perdendo uno dei vantaggi della programmazione Object Oriented. </w:t>
-      </w:r>
-      <w:r>
-        <w:t xml:space="preserve">Infatti </w:t>
-      </w:r>
-      <w:r>
-        <w:t>i metodi sono divisi tra le due classi anche se svolgono funzioni molto collegate e che potrebbero essere gestite da un’unica classe Game con le annesse sottoclassi per NormalGame e ExpertGame. Il server in questo caso si collegherebbe direttamente a Game.</w:t>
+        <w:t xml:space="preserve">La prima classe su cui ci sono sorti dei dubbi è </w:t>
+      </w:r>
+      <w:r>
+        <w:t xml:space="preserve">Game </w:t>
+      </w:r>
+      <w:r>
+        <w:t>component,</w:t>
+      </w:r>
+      <w:r>
+        <w:t xml:space="preserve"> sarebbe </w:t>
+      </w:r>
+      <w:r>
+        <w:t xml:space="preserve">infatti </w:t>
+      </w:r>
+      <w:r>
+        <w:t>meglio se fosse usato come interfaccia</w:t>
+      </w:r>
+      <w:r>
+        <w:t xml:space="preserve"> per </w:t>
+      </w:r>
+      <w:proofErr w:type="spellStart"/>
+      <w:r>
+        <w:t>le</w:t>
+      </w:r>
+      <w:r>
+        <w:t>varie</w:t>
+      </w:r>
+      <w:proofErr w:type="spellEnd"/>
+      <w:r>
+        <w:t xml:space="preserve"> sottoclassi, le quali implementeranno poi i loro metodi nella maniera più corretta.</w:t>
+      </w:r>
+      <w:r>
+        <w:t xml:space="preserve"> </w:t>
+      </w:r>
+      <w:r>
+        <w:t>A</w:t>
+      </w:r>
+      <w:r>
+        <w:t xml:space="preserve">l </w:t>
+      </w:r>
+      <w:r>
+        <w:t>d</w:t>
+      </w:r>
+      <w:r>
+        <w:t>i l</w:t>
+      </w:r>
+      <w:r>
+        <w:t>à</w:t>
+      </w:r>
+      <w:r>
+        <w:t xml:space="preserve"> di quest</w:t>
+      </w:r>
+      <w:r>
+        <w:t>o, bisogna</w:t>
+      </w:r>
+      <w:r>
+        <w:t xml:space="preserve"> comunque </w:t>
+      </w:r>
+      <w:r>
+        <w:t xml:space="preserve">notare che </w:t>
+      </w:r>
+      <w:r>
+        <w:t xml:space="preserve">va contro le regole del gioco il </w:t>
+      </w:r>
+      <w:r>
+        <w:t>poter</w:t>
+      </w:r>
+      <w:r>
+        <w:t xml:space="preserve"> inserire studenti nella </w:t>
+      </w:r>
+      <w:proofErr w:type="spellStart"/>
+      <w:r>
+        <w:t>Bag</w:t>
+      </w:r>
+      <w:proofErr w:type="spellEnd"/>
+      <w:r>
+        <w:t>,</w:t>
+      </w:r>
+      <w:r>
+        <w:t xml:space="preserve"> o rimuover</w:t>
+      </w:r>
+      <w:r>
+        <w:t xml:space="preserve">li </w:t>
+      </w:r>
+      <w:r>
+        <w:t xml:space="preserve">dalle classi Island e </w:t>
+      </w:r>
+      <w:proofErr w:type="spellStart"/>
+      <w:r>
+        <w:t>LaunchRoom</w:t>
+      </w:r>
+      <w:proofErr w:type="spellEnd"/>
+      <w:r>
+        <w:t>. Potrebbe essere uno spunto per future modifiche alle regole del gioco, ma vanno gestite</w:t>
+      </w:r>
+      <w:r>
+        <w:t xml:space="preserve"> in caso</w:t>
+      </w:r>
+      <w:r>
+        <w:t xml:space="preserve"> non si possano usare</w:t>
+      </w:r>
+      <w:r>
+        <w:t xml:space="preserve"> (come, appunto, per le nostre regole)</w:t>
+      </w:r>
+      <w:r>
+        <w:t>.</w:t>
+      </w:r>
+      <w:r>
+        <w:t xml:space="preserve"> </w:t>
       </w:r>
     </w:p>
     <w:p>
       <w:r>
-        <w:t>Possibile consiglio per le sottoclassi ereditate dall’astratta GameComponent potrebbe essere ridistribuire i</w:t>
-      </w:r>
-      <w:r>
-        <w:t xml:space="preserve"> metodi inseriti per ora nella classe Game nelle rispettive classi (per esempio calculateInfluence direttamente su Island e che verrà invocata dalla classe Game per le varie fasi del gioco).</w:t>
+        <w:t>La classe Game</w:t>
+      </w:r>
+      <w:r>
+        <w:t>,</w:t>
+      </w:r>
+      <w:r>
+        <w:t xml:space="preserve"> implementata attraverso un Decorator Patter</w:t>
+      </w:r>
+      <w:r>
+        <w:t>n</w:t>
+      </w:r>
+      <w:r>
+        <w:t>,</w:t>
+      </w:r>
+      <w:r>
+        <w:t xml:space="preserve"> può essere un buon approccio alla gestione dell</w:t>
+      </w:r>
+      <w:r>
+        <w:t xml:space="preserve">a </w:t>
+      </w:r>
+      <w:proofErr w:type="spellStart"/>
+      <w:r>
+        <w:t>expert</w:t>
+      </w:r>
+      <w:proofErr w:type="spellEnd"/>
+      <w:r>
+        <w:t xml:space="preserve"> </w:t>
+      </w:r>
+      <w:r>
+        <w:t>mode; tuttavia,</w:t>
+      </w:r>
+      <w:r>
+        <w:t xml:space="preserve"> implementare sia una classe Game che una classe Controller può essere ridondante, perdendo uno dei vantaggi della programmazione Object </w:t>
+      </w:r>
+      <w:proofErr w:type="spellStart"/>
+      <w:r>
+        <w:t>Oriented</w:t>
+      </w:r>
+      <w:proofErr w:type="spellEnd"/>
+      <w:r>
+        <w:t xml:space="preserve">. </w:t>
+      </w:r>
+      <w:r>
+        <w:t xml:space="preserve">Di fatto </w:t>
+      </w:r>
+      <w:r>
+        <w:t xml:space="preserve">i metodi sono divisi tra le due classi anche se svolgono funzioni molto </w:t>
+      </w:r>
+      <w:r>
+        <w:t>simili</w:t>
+      </w:r>
+      <w:r>
+        <w:t xml:space="preserve"> e che potrebbero essere gestite da un’unica classe Game con le annesse sottoclassi per </w:t>
+      </w:r>
+      <w:proofErr w:type="spellStart"/>
+      <w:r>
+        <w:t>NormalGame</w:t>
+      </w:r>
+      <w:proofErr w:type="spellEnd"/>
+      <w:r>
+        <w:t xml:space="preserve"> e </w:t>
+      </w:r>
+      <w:proofErr w:type="spellStart"/>
+      <w:r>
+        <w:t>ExpertGame</w:t>
+      </w:r>
+      <w:proofErr w:type="spellEnd"/>
+      <w:r>
+        <w:t xml:space="preserve">. Il server in questo caso si collegherebbe direttamente a </w:t>
+      </w:r>
+      <w:r>
+        <w:t>quest’unica nuova classe, generata dall’unione delle due</w:t>
+      </w:r>
+      <w:r>
+        <w:t>.</w:t>
       </w:r>
     </w:p>
     <w:p>
       <w:r>
-        <w:t>L’utilizzo dello Stategy Pattern per le carte personaggio (classe Character) è una buona soluzione per gestire le varie funzionalità, tuttavia bisogna studiare bene il collegamento con i metodi di ExpertGame.</w:t>
+        <w:t>Possibile consiglio per le sottoclassi ereditate dal</w:t>
+      </w:r>
+      <w:r>
+        <w:t xml:space="preserve"> padre </w:t>
+      </w:r>
+      <w:r>
+        <w:t>astratt</w:t>
+      </w:r>
+      <w:r>
+        <w:t xml:space="preserve">o </w:t>
+      </w:r>
+      <w:proofErr w:type="spellStart"/>
+      <w:r>
+        <w:t>GameComponent</w:t>
+      </w:r>
+      <w:proofErr w:type="spellEnd"/>
+      <w:r>
+        <w:t xml:space="preserve"> potrebbe essere ridistribuire i </w:t>
+      </w:r>
+      <w:r>
+        <w:t xml:space="preserve">vari </w:t>
+      </w:r>
+      <w:r>
+        <w:t>metodi</w:t>
+      </w:r>
+      <w:r>
+        <w:t>,</w:t>
+      </w:r>
+      <w:r>
+        <w:t xml:space="preserve"> </w:t>
+      </w:r>
+      <w:r>
+        <w:t>presenti</w:t>
+      </w:r>
+      <w:r>
+        <w:t xml:space="preserve"> per ora nella classe Game</w:t>
+      </w:r>
+      <w:r>
+        <w:t>,</w:t>
+      </w:r>
+      <w:r>
+        <w:t xml:space="preserve"> </w:t>
+      </w:r>
+      <w:r>
+        <w:t>all’interno delle</w:t>
+      </w:r>
+      <w:r>
+        <w:t xml:space="preserve"> </w:t>
+      </w:r>
+      <w:r>
+        <w:t xml:space="preserve">sopracitate </w:t>
+      </w:r>
+      <w:r>
+        <w:t xml:space="preserve">(per esempio </w:t>
+      </w:r>
+      <w:proofErr w:type="spellStart"/>
+      <w:proofErr w:type="gramStart"/>
+      <w:r>
+        <w:t>calculateInfluence</w:t>
+      </w:r>
+      <w:proofErr w:type="spellEnd"/>
+      <w:r>
+        <w:t>(</w:t>
+      </w:r>
+      <w:proofErr w:type="gramEnd"/>
+      <w:r>
+        <w:t>)</w:t>
+      </w:r>
+      <w:r>
+        <w:t xml:space="preserve"> direttamente </w:t>
+      </w:r>
+      <w:r>
+        <w:t>in</w:t>
+      </w:r>
+      <w:r>
+        <w:t xml:space="preserve"> Island</w:t>
+      </w:r>
+      <w:r>
+        <w:t>, la quale</w:t>
+      </w:r>
+      <w:r>
+        <w:t xml:space="preserve"> verrà invocata dalla classe Game per le varie fasi del gioco</w:t>
+      </w:r>
+      <w:r>
+        <w:t>, tra cui appunto il calcolo dell’influenza</w:t>
+      </w:r>
+      <w:r>
+        <w:t>).</w:t>
       </w:r>
     </w:p>
     <w:p>
       <w:r>
-        <w:t>Errore grave dell’implementazione dei metodi all’interno della classe Game sono tutti i metodi che restituiscono direttamente l’oggetto istanziato</w:t>
-      </w:r>
-      <w:r>
-        <w:t>, permettendo così a classi esterne di restituire degli attributi privati all’esterno, perdendo una delle caratteristiche fondamentali della programmazione ad oggetti (siete in buona compagnia, avevamo commesso lo stesso errore, è riparabile facilmente cambiando semplicemente l’approccio e rivedendo i metodi che possono funzionare in modo simile restituendo copie per vedere lo stato, e richiamando poi un metodo della classe specifica che ne modifica lo stato interno modificando gli attributi privati).</w:t>
+        <w:t xml:space="preserve">L’utilizzo dello </w:t>
+      </w:r>
+      <w:proofErr w:type="spellStart"/>
+      <w:r>
+        <w:t>Stategy</w:t>
+      </w:r>
+      <w:proofErr w:type="spellEnd"/>
+      <w:r>
+        <w:t xml:space="preserve"> Pattern per le carte personaggio (classe </w:t>
+      </w:r>
+      <w:proofErr w:type="spellStart"/>
+      <w:r>
+        <w:t>Character</w:t>
+      </w:r>
+      <w:proofErr w:type="spellEnd"/>
+      <w:r>
+        <w:t>) è una buona soluzione per gestire le varie funzionalità</w:t>
+      </w:r>
+      <w:r>
+        <w:t xml:space="preserve"> (adottata anche da noi in un modo molto simile)</w:t>
+      </w:r>
+      <w:r>
+        <w:t xml:space="preserve">, tuttavia bisogna studiare bene il collegamento con i metodi di </w:t>
+      </w:r>
+      <w:proofErr w:type="spellStart"/>
+      <w:r>
+        <w:t>ExpertGame</w:t>
+      </w:r>
+      <w:proofErr w:type="spellEnd"/>
+      <w:r>
+        <w:t>.</w:t>
       </w:r>
     </w:p>
     <w:p>
       <w:r>
-        <w:t>Un esempio è la lista di Player che restituisce direttamente la LaunchHall, sarebbe meglio creare un metodo del tipo showLaunchHallState() in LaunchHall che restituisce una copia dello stato interno</w:t>
-      </w:r>
-      <w:r>
-        <w:t>, e un altro metodo che verrà richiamato dalla classe Game sullo specifico Player che gestisce un’azione, come per esempio il movimento degli studenti da Cloud a Entrance. T</w:t>
-      </w:r>
-      <w:r>
-        <w:t>utto questo può successivamente essere usato anche per la view</w:t>
-      </w:r>
-      <w:r>
-        <w:t>, ottenendo facilmente una copia dello stato interno da leggere e mostrare</w:t>
+        <w:t xml:space="preserve">Errore grave </w:t>
+      </w:r>
+      <w:r>
+        <w:t>n</w:t>
+      </w:r>
+      <w:r>
+        <w:t>ell’implementazione dei metodi all’interno della classe Game</w:t>
+      </w:r>
+      <w:r>
+        <w:t>,</w:t>
+      </w:r>
+      <w:r>
+        <w:t xml:space="preserve"> sono tutti </w:t>
+      </w:r>
+      <w:r>
+        <w:t>quelli</w:t>
+      </w:r>
+      <w:r>
+        <w:t xml:space="preserve"> che restituiscono direttamente l’oggetto istanziato</w:t>
+      </w:r>
+      <w:r>
+        <w:t xml:space="preserve">, permettendo così a classi esterne di </w:t>
+      </w:r>
+      <w:r>
+        <w:t>vedere il rep (struttura dati interna privata, non modificabile direttamente da una classe esterna)</w:t>
+      </w:r>
+      <w:r>
+        <w:t>, perdendo</w:t>
+      </w:r>
+      <w:r>
+        <w:t xml:space="preserve"> quindi</w:t>
+      </w:r>
+      <w:r>
+        <w:t xml:space="preserve"> una delle caratteristiche fondamentali della programmazione ad oggetti</w:t>
       </w:r>
       <w:r>
         <w:t xml:space="preserve">. </w:t>
+      </w:r>
+      <w:r>
+        <w:rPr>
+          <w:color w:val="000000" w:themeColor="text1"/>
+        </w:rPr>
+        <w:t>(</w:t>
+      </w:r>
+      <w:r>
+        <w:rPr>
+          <w:color w:val="808080" w:themeColor="background1" w:themeShade="80"/>
+        </w:rPr>
+        <w:t>#informale</w:t>
+      </w:r>
+      <w:r>
+        <w:t xml:space="preserve">: </w:t>
+      </w:r>
+      <w:r>
+        <w:t>siete in buona compagnia, avevamo commesso lo stesso errore</w:t>
+      </w:r>
+      <w:r>
+        <w:t>…</w:t>
+      </w:r>
+      <w:r>
+        <w:t xml:space="preserve"> </w:t>
+      </w:r>
+      <w:r>
+        <w:t xml:space="preserve">è </w:t>
+      </w:r>
+      <w:r>
+        <w:t>riparabile facilmente cambiando l’approccio e rivedendo i metodi</w:t>
+      </w:r>
+      <w:r>
+        <w:t>,</w:t>
+      </w:r>
+      <w:r>
+        <w:t xml:space="preserve"> </w:t>
+      </w:r>
+      <w:r>
+        <w:t>i quali</w:t>
+      </w:r>
+      <w:r>
+        <w:t xml:space="preserve"> possono funzionare in modo simile restituendo </w:t>
+      </w:r>
+      <w:r>
+        <w:t>una</w:t>
+      </w:r>
+      <w:r>
+        <w:t xml:space="preserve"> </w:t>
+      </w:r>
+      <w:r>
+        <w:t>copi</w:t>
+      </w:r>
+      <w:r>
+        <w:t>a</w:t>
+      </w:r>
+      <w:r>
+        <w:t xml:space="preserve"> </w:t>
+      </w:r>
+      <w:r>
+        <w:t>del rep per avere informazioni sullo stato</w:t>
+      </w:r>
+      <w:r>
+        <w:t>. Per modificare poi concretamente il valore degli attributi privati interni alla classe basta creare in quest’ultima dei metodi che, in funzione dei parametri passati vanno a cambiare effettivamente lo stato).</w:t>
       </w:r>
     </w:p>
     <w:p>
       <w:r>
-        <w:t>La gestione delle torri, delle carte e degli studenti è abbastanza confusa, sono entrambi gestiti attraverso contatori</w:t>
-      </w:r>
-      <w:r>
-        <w:t>, rendendo possibile in caso di errori o funzionamenti errati l’esistenza di studenti in punti diversi senza essere spostati correttamente (cosa gestibile meglio attraversi degli oggetti di tipo Student e Card.</w:t>
+        <w:t>Un esempio è la lista di Player che restituisce direttamente l</w:t>
+      </w:r>
+      <w:r>
+        <w:t>’oggetto di tipo</w:t>
+      </w:r>
+      <w:r>
+        <w:t xml:space="preserve"> </w:t>
+      </w:r>
+      <w:proofErr w:type="spellStart"/>
+      <w:r>
+        <w:t>LaunchHall</w:t>
+      </w:r>
+      <w:proofErr w:type="spellEnd"/>
+      <w:r>
+        <w:t xml:space="preserve">: </w:t>
+      </w:r>
+      <w:r>
+        <w:t xml:space="preserve">sarebbe meglio creare un metodo del tipo </w:t>
+      </w:r>
+      <w:proofErr w:type="spellStart"/>
+      <w:proofErr w:type="gramStart"/>
+      <w:r>
+        <w:t>showLaunchHallSt</w:t>
+      </w:r>
+      <w:r>
+        <w:t>udents</w:t>
+      </w:r>
+      <w:proofErr w:type="spellEnd"/>
+      <w:r>
+        <w:t>(</w:t>
+      </w:r>
+      <w:proofErr w:type="gramEnd"/>
+      <w:r>
+        <w:t xml:space="preserve">) in </w:t>
+      </w:r>
+      <w:proofErr w:type="spellStart"/>
+      <w:r>
+        <w:t>LaunchHall</w:t>
+      </w:r>
+      <w:proofErr w:type="spellEnd"/>
+      <w:r>
+        <w:t xml:space="preserve"> che restituisce una copia dello stato interno</w:t>
+      </w:r>
+      <w:r>
+        <w:t xml:space="preserve">, e un altro metodo che verrà richiamato dalla classe Game sullo specifico Player che gestisce un’azione, come per esempio il movimento degli studenti da Cloud a </w:t>
+      </w:r>
+      <w:proofErr w:type="spellStart"/>
+      <w:r>
+        <w:t>Entrance</w:t>
+      </w:r>
+      <w:proofErr w:type="spellEnd"/>
+      <w:r>
+        <w:t>. T</w:t>
+      </w:r>
+      <w:r>
+        <w:t xml:space="preserve">utto questo può successivamente essere usato anche per la </w:t>
+      </w:r>
+      <w:proofErr w:type="spellStart"/>
+      <w:r>
+        <w:t>view</w:t>
+      </w:r>
+      <w:proofErr w:type="spellEnd"/>
+      <w:r>
+        <w:t>, ottenendo facilmente una copia dello stato interno da leggere e mostrare</w:t>
+      </w:r>
+      <w:r>
+        <w:t xml:space="preserve"> (serializzandolo per la comunicazione tra server e client)</w:t>
+      </w:r>
+      <w:r>
+        <w:t xml:space="preserve">. </w:t>
       </w:r>
     </w:p>
     <w:p>
       <w:r>
-        <w:t xml:space="preserve">Inoltre le carte non riportano il valore del movimento di madre natura, </w:t>
-      </w:r>
-      <w:r>
-        <w:t>e una volta giocate la gestione dei movimenti e delle azioni successive è poco comprensibile (Game come agisce dopo che è stata giocata una carta?).</w:t>
+        <w:t xml:space="preserve">La gestione delle torri, delle carte e degli studenti è abbastanza confusa, sono </w:t>
+      </w:r>
+      <w:r>
+        <w:t>tutti</w:t>
       </w:r>
       <w:r>
         <w:t xml:space="preserve"> </w:t>
       </w:r>
       <w:r>
-        <w:t>I</w:t>
-      </w:r>
-      <w:r>
-        <w:t xml:space="preserve">l mazzo di carte è </w:t>
-      </w:r>
-      <w:r>
-        <w:t>gestito solo da Player, unificando parti del gioco come la gestione delle carte e la gestione della plancia di gioco che sarebbe meglio a nostro parere tenere separate (anche con classi diverse).</w:t>
+        <w:t>mantenuti</w:t>
+      </w:r>
+      <w:r>
+        <w:t xml:space="preserve"> attraverso contatori</w:t>
+      </w:r>
+      <w:r>
+        <w:t xml:space="preserve"> e byte</w:t>
+      </w:r>
+      <w:r>
+        <w:t xml:space="preserve">, rendendo possibile in caso di errori o funzionamenti errati l’esistenza di studenti in punti diversi senza essere spostati correttamente (cosa gestibile meglio attraversi degli oggetti di tipo </w:t>
+      </w:r>
+      <w:proofErr w:type="spellStart"/>
+      <w:r>
+        <w:t>Student</w:t>
+      </w:r>
+      <w:proofErr w:type="spellEnd"/>
+      <w:r>
+        <w:t xml:space="preserve"> e Card</w:t>
+      </w:r>
+      <w:r>
+        <w:t xml:space="preserve"> (rimozione da un lato prima e inserimento dall’altro dopo, como ad esempio lo spostamento degli studenti da </w:t>
+      </w:r>
+      <w:proofErr w:type="spellStart"/>
+      <w:r>
+        <w:t>Bag</w:t>
+      </w:r>
+      <w:proofErr w:type="spellEnd"/>
+      <w:r>
+        <w:t xml:space="preserve"> a Cloud </w:t>
+      </w:r>
+      <w:proofErr w:type="spellStart"/>
+      <w:r>
+        <w:t>ecc</w:t>
+      </w:r>
+      <w:proofErr w:type="spellEnd"/>
+      <w:r>
+        <w:t>)</w:t>
+      </w:r>
+      <w:r>
+        <w:t>.</w:t>
       </w:r>
     </w:p>
     <w:p>
-      <w:pPr>
-        <w:rPr>
-          <w:u w:val="single"/>
-        </w:rPr>
-      </w:pPr>
-      <w:r>
-        <w:t>La struttura dati</w:t>
-      </w:r>
-      <w:r>
-        <w:t xml:space="preserve"> delle carte </w:t>
+      <w:r>
+        <w:lastRenderedPageBreak/>
+        <w:t>Inoltre</w:t>
+      </w:r>
+      <w:r>
+        <w:t>,</w:t>
+      </w:r>
+      <w:r>
+        <w:t xml:space="preserve"> le carte non riportano il valore del movimento di madre natura, </w:t>
+      </w:r>
+      <w:r>
+        <w:t>e una volta giocate la gestione dei movimenti e delle azioni successive è poco comprensibile (Game come agisce dopo che è stata giocata una carta?).</w:t>
+      </w:r>
+      <w:r>
+        <w:t xml:space="preserve"> </w:t>
+      </w:r>
+      <w:r>
+        <w:t>I</w:t>
+      </w:r>
+      <w:r>
+        <w:t xml:space="preserve">l mazzo di carte è </w:t>
+      </w:r>
+      <w:r>
+        <w:t>gestito solo da Player, unificando parti del gioco come la gestione delle carte e la gestione della plancia di gioco che sarebbe meglio a nostro parere tenere separate (anche con classi diverse).</w:t>
+      </w:r>
+    </w:p>
+    <w:p>
+      <w:r>
+        <w:t>L’idea di base dietro all’uso di byte come strutture dati</w:t>
+      </w:r>
+      <w:r>
+        <w:t xml:space="preserve"> </w:t>
       </w:r>
       <w:r>
         <w:t>potrebbe esser stata implementata</w:t>
       </w:r>
       <w:r>
-        <w:t xml:space="preserve"> attraverso byte (con un funzionamento simile a dei flag) </w:t>
+        <w:t xml:space="preserve"> </w:t>
       </w:r>
       <w:r>
         <w:t xml:space="preserve">per facilitare lo scambio di dati con il </w:t>
@@ -147,11 +752,86 @@
         <w:t xml:space="preserve"> attraverso un protocollo di comunicazione ad hoc che si occupa di scambiare lo stato del gioco grazie a delle stringhe</w:t>
       </w:r>
       <w:r>
-        <w:t>, nelle quali vengono codificati dei particolari dati che servono per la gestione del gioco.</w:t>
+        <w:t>, nelle quali vengono codificati dei particolari dati che servono per la gestione del gioco</w:t>
+      </w:r>
+      <w:r>
+        <w:t xml:space="preserve"> (processo di serializzazione)</w:t>
+      </w:r>
+      <w:r>
+        <w:t>.</w:t>
       </w:r>
     </w:p>
     <w:p/>
-    <w:p/>
+    <w:p>
+      <w:pPr>
+        <w:rPr>
+          <w:color w:val="808080" w:themeColor="background1" w:themeShade="80"/>
+          <w:u w:val="single"/>
+        </w:rPr>
+      </w:pPr>
+      <w:r>
+        <w:rPr>
+          <w:color w:val="808080" w:themeColor="background1" w:themeShade="80"/>
+        </w:rPr>
+        <w:t xml:space="preserve">#informale - </w:t>
+      </w:r>
+      <w:proofErr w:type="gramStart"/>
+      <w:r>
+        <w:rPr>
+          <w:color w:val="808080" w:themeColor="background1" w:themeShade="80"/>
+        </w:rPr>
+        <w:t>citazione :</w:t>
+      </w:r>
+      <w:proofErr w:type="gramEnd"/>
+    </w:p>
+    <w:p>
+      <w:r>
+        <w:rPr>
+          <w:noProof/>
+        </w:rPr>
+        <w:drawing>
+          <wp:inline distT="0" distB="0" distL="0" distR="0" wp14:anchorId="51893626" wp14:editId="332AE728">
+            <wp:extent cx="1947149" cy="1484986"/>
+            <wp:effectExtent l="0" t="0" r="0" b="1270"/>
+            <wp:docPr id="2" name="Immagine 2"/>
+            <wp:cNvGraphicFramePr>
+              <a:graphicFrameLocks xmlns:a="http://schemas.openxmlformats.org/drawingml/2006/main" noChangeAspect="1"/>
+            </wp:cNvGraphicFramePr>
+            <a:graphic xmlns:a="http://schemas.openxmlformats.org/drawingml/2006/main">
+              <a:graphicData uri="http://schemas.openxmlformats.org/drawingml/2006/picture">
+                <pic:pic xmlns:pic="http://schemas.openxmlformats.org/drawingml/2006/picture">
+                  <pic:nvPicPr>
+                    <pic:cNvPr id="2" name="Immagine 2"/>
+                    <pic:cNvPicPr/>
+                  </pic:nvPicPr>
+                  <pic:blipFill>
+                    <a:blip r:embed="rId4">
+                      <a:extLst>
+                        <a:ext uri="{28A0092B-C50C-407E-A947-70E740481C1C}">
+                          <a14:useLocalDpi xmlns:a14="http://schemas.microsoft.com/office/drawing/2010/main" val="0"/>
+                        </a:ext>
+                      </a:extLst>
+                    </a:blip>
+                    <a:stretch>
+                      <a:fillRect/>
+                    </a:stretch>
+                  </pic:blipFill>
+                  <pic:spPr>
+                    <a:xfrm>
+                      <a:off x="0" y="0"/>
+                      <a:ext cx="1955223" cy="1491143"/>
+                    </a:xfrm>
+                    <a:prstGeom prst="rect">
+                      <a:avLst/>
+                    </a:prstGeom>
+                  </pic:spPr>
+                </pic:pic>
+              </a:graphicData>
+            </a:graphic>
+          </wp:inline>
+        </w:drawing>
+      </w:r>
+    </w:p>
     <w:sectPr>
       <w:pgSz w:w="11906" w:h="16838"/>
       <w:pgMar w:top="1417" w:right="1134" w:bottom="1134" w:left="1134" w:header="708" w:footer="708" w:gutter="0"/>

</xml_diff>

<commit_message>
Dashboard partially tested, commit before merge
</commit_message>
<xml_diff>
--- a/REVIEW GRUPPO ING SOFT.docx
+++ b/REVIEW GRUPPO ING SOFT.docx
@@ -12,142 +12,7 @@
     </w:p>
     <w:p>
       <w:r>
-        <w:t xml:space="preserve">Game component sarebbe meglio implementato se fosse usato come interfaccia, al </w:t>
-      </w:r>
-      <w:r>
-        <w:t>d</w:t>
-      </w:r>
-      <w:r>
-        <w:t>i l</w:t>
-      </w:r>
-      <w:r>
-        <w:t>à</w:t>
-      </w:r>
-      <w:r>
-        <w:t xml:space="preserve"> di questo comunque va contro le regole del gioco il fatto che si possano inserire studenti nella Bag o rimuovere dalle classi Island e LaunchRoom. Potrebbe essere uno spunto per future modifiche alle regole del gioco, ma vanno gestite bene in case non si possano usare.</w:t>
-      </w:r>
-      <w:r>
-        <w:t xml:space="preserve"> </w:t>
-      </w:r>
-    </w:p>
-    <w:p>
-      <w:r>
-        <w:t xml:space="preserve"> La classe Game implementata attraverso un Decorator Patter può essere un buon approccio alla gestione dell’expert </w:t>
-      </w:r>
-      <w:r>
-        <w:t>mode; tuttavia,</w:t>
-      </w:r>
-      <w:r>
-        <w:t xml:space="preserve"> implementare sia una classe Game che una classe Controller può essere ridondante, perdendo uno dei vantaggi della programmazione Object Oriented. </w:t>
-      </w:r>
-      <w:r>
-        <w:t xml:space="preserve">Infatti </w:t>
-      </w:r>
-      <w:r>
-        <w:t>i metodi sono divisi tra le due classi anche se svolgono funzioni molto collegate e che potrebbero essere gestite da un’unica classe Game con le annesse sottoclassi per NormalGame e ExpertGame. Il server in questo caso si collegherebbe direttamente a Game.</w:t>
-      </w:r>
-    </w:p>
-    <w:p>
-      <w:r>
-        <w:t>Possibile consiglio per le sottoclassi ereditate dall’astratta GameComponent potrebbe essere ridistribuire i</w:t>
-      </w:r>
-      <w:r>
-        <w:t xml:space="preserve"> metodi inseriti per ora nella classe Game nelle rispettive classi (per esempio calculateInfluence direttamente su Island e che verrà invocata dalla classe Game per le varie fasi del gioco).</w:t>
-      </w:r>
-    </w:p>
-    <w:p>
-      <w:r>
-        <w:t>L’utilizzo dello Stategy Pattern per le carte personaggio (classe Character) è una buona soluzione per gestire le varie funzionalità, tuttavia bisogna studiare bene il collegamento con i metodi di ExpertGame.</w:t>
-      </w:r>
-    </w:p>
-    <w:p>
-      <w:r>
-        <w:t>Errore grave dell’implementazione dei metodi all’interno della classe Game sono tutti i metodi che restituiscono direttamente l’oggetto istanziato</w:t>
-      </w:r>
-      <w:r>
-        <w:t>, permettendo così a classi esterne di restituire degli attributi privati all’esterno, perdendo una delle caratteristiche fondamentali della programmazione ad oggetti (siete in buona compagnia, avevamo commesso lo stesso errore, è riparabile facilmente cambiando semplicemente l’approccio e rivedendo i metodi che possono funzionare in modo simile restituendo copie per vedere lo stato, e richiamando poi un metodo della classe specifica che ne modifica lo stato interno modificando gli attributi privati).</w:t>
-      </w:r>
-    </w:p>
-    <w:p>
-      <w:r>
-        <w:t>Un esempio è la lista di Player che restituisce direttamente la LaunchHall, sarebbe meglio creare un metodo del tipo showLaunchHallState() in LaunchHall che restituisce una copia dello stato interno</w:t>
-      </w:r>
-      <w:r>
-        <w:t>, e un altro metodo che verrà richiamato dalla classe Game sullo specifico Player che gestisce un’azione, come per esempio il movimento degli studenti da Cloud a Entrance. T</w:t>
-      </w:r>
-      <w:r>
-        <w:t>utto questo può successivamente essere usato anche per la view</w:t>
-      </w:r>
-      <w:r>
-        <w:t>, ottenendo facilmente una copia dello stato interno da leggere e mostrare</w:t>
-      </w:r>
-      <w:r>
-        <w:t xml:space="preserve">. </w:t>
-      </w:r>
-    </w:p>
-    <w:p>
-      <w:r>
-        <w:t>La gestione delle torri, delle carte e degli studenti è abbastanza confusa, sono entrambi gestiti attraverso contatori</w:t>
-      </w:r>
-      <w:r>
-        <w:t>, rendendo possibile in caso di errori o funzionamenti errati l’esistenza di studenti in punti diversi senza essere spostati correttamente (cosa gestibile meglio attraversi degli oggetti di tipo Student e Card.</w:t>
-      </w:r>
-    </w:p>
-    <w:p>
-      <w:r>
-        <w:t xml:space="preserve">Inoltre le carte non riportano il valore del movimento di madre natura, </w:t>
-      </w:r>
-      <w:r>
-        <w:t>e una volta giocate la gestione dei movimenti e delle azioni successive è poco comprensibile (Game come agisce dopo che è stata giocata una carta?).</w:t>
-      </w:r>
-      <w:r>
-        <w:t xml:space="preserve"> </w:t>
-      </w:r>
-      <w:r>
-        <w:t>I</w:t>
-      </w:r>
-      <w:r>
-        <w:t xml:space="preserve">l mazzo di carte è </w:t>
-      </w:r>
-      <w:r>
-        <w:t>gestito solo da Player, unificando parti del gioco come la gestione delle carte e la gestione della plancia di gioco che sarebbe meglio a nostro parere tenere separate (anche con classi diverse).</w:t>
-      </w:r>
-    </w:p>
-    <w:p>
-      <w:pPr>
-        <w:rPr>
-          <w:u w:val="single"/>
-        </w:rPr>
-      </w:pPr>
-      <w:r>
-        <w:t>La struttura dati</w:t>
-      </w:r>
-      <w:r>
-        <w:t xml:space="preserve"> delle carte </w:t>
-      </w:r>
-      <w:r>
-        <w:t>potrebbe esser stata implementata</w:t>
-      </w:r>
-      <w:r>
-        <w:t xml:space="preserve"> attraverso byte (con un funzionamento simile a dei flag) </w:t>
-      </w:r>
-      <w:r>
-        <w:t xml:space="preserve">per facilitare lo scambio di dati con il </w:t>
-      </w:r>
-      <w:r>
-        <w:t>server; tuttavia,</w:t>
-      </w:r>
-      <w:r>
-        <w:t xml:space="preserve"> la stessa cosa può essere fatta </w:t>
-      </w:r>
-      <w:r>
-        <w:t>in modo più pulito</w:t>
-      </w:r>
-      <w:r>
-        <w:t xml:space="preserve"> attraverso un protocollo di comunicazione ad hoc che si occupa di scambiare lo stato del gioco grazie a delle stringhe</w:t>
-      </w:r>
-      <w:r>
-        <w:t>, nelle quali vengono codificati dei particolari dati che servono per la gestione del gioco.</w:t>
+        <w:t xml:space="preserve">Inoltre </w:t>
       </w:r>
     </w:p>
     <w:p/>

</xml_diff>